<commit_message>
Update demo.docx by zttest1 again.
</commit_message>
<xml_diff>
--- a/demo.docx
+++ b/demo.docx
@@ -8,11 +8,6 @@
       </w:r>
     </w:p>
     <w:p>
-      <w:pPr>
-        <w:rPr>
-          <w:rFonts w:hint="eastAsia"/>
-        </w:rPr>
-      </w:pPr>
       <w:r>
         <w:t xml:space="preserve">Update </w:t>
       </w:r>
@@ -22,9 +17,21 @@
         </w:rPr>
         <w:t>demo.docx by zttest1.</w:t>
       </w:r>
+    </w:p>
+    <w:p>
+      <w:r>
+        <w:t xml:space="preserve">Update </w:t>
+      </w:r>
+      <w:r>
+        <w:rPr>
+          <w:rFonts w:hint="eastAsia"/>
+        </w:rPr>
+        <w:t>demo.docx by zttest1 again.</w:t>
+      </w:r>
       <w:bookmarkStart w:id="0" w:name="_GoBack"/>
       <w:bookmarkEnd w:id="0"/>
     </w:p>
+    <w:p/>
     <w:sectPr>
       <w:pgSz w:w="11906" w:h="16838"/>
       <w:pgMar w:top="1440" w:right="1800" w:bottom="1440" w:left="1800" w:header="851" w:footer="992" w:gutter="0"/>

</xml_diff>